<commit_message>
Uploading Lecture Notes from 11 April
</commit_message>
<xml_diff>
--- a/ClassNotes/11 April 2014Software Design Lecture Notes.docx
+++ b/ClassNotes/11 April 2014Software Design Lecture Notes.docx
@@ -151,18 +151,22 @@
         <w:tab/>
       </w:r>
       <w:r>
-        <w:t xml:space="preserve">Complete a Rapid Prototype of Skeletal Functionality (Some MAJOR part) to show feasibility &amp; perhaps show design decisions that exposed/solved issues. Demo the prototype on 2 or 9 May class on laptops, smartphones, </w:t>
-      </w:r>
-      <w:proofErr w:type="spellStart"/>
-      <w:r>
-        <w:t>Ipods</w:t>
-      </w:r>
-      <w:proofErr w:type="spellEnd"/>
-      <w:r>
-        <w:t>, etc.</w:t>
-      </w:r>
-    </w:p>
-    <w:p>
+        <w:t>Complete a Rapid Prototype of Skeletal Functionality (Some MAJOR part) to show feasibility &amp; perhaps show design decisions that exposed/solved issues. Demo the prototype on 2 or 9 May c</w:t>
+      </w:r>
+      <w:r>
+        <w:t>lass on laptops, smartphones, iP</w:t>
+      </w:r>
+      <w:r>
+        <w:t>ods, etc.</w:t>
+      </w:r>
+    </w:p>
+    <w:p>
+      <w:pPr>
+        <w:rPr>
+          <w:b/>
+          <w:u w:val="single"/>
+        </w:rPr>
+      </w:pPr>
       <w:r>
         <w:rPr>
           <w:b/>
@@ -170,6 +174,13 @@
         </w:rPr>
         <w:t>Lecture</w:t>
       </w:r>
+    </w:p>
+    <w:p>
+      <w:r>
+        <w:t>Database Model:</w:t>
+      </w:r>
+      <w:bookmarkStart w:id="0" w:name="_GoBack"/>
+      <w:bookmarkEnd w:id="0"/>
     </w:p>
     <w:p>
       <w:r>
@@ -1660,8 +1671,93 @@
     <w:p/>
     <w:p/>
     <w:p>
-      <w:bookmarkStart w:id="0" w:name="_GoBack"/>
-      <w:bookmarkEnd w:id="0"/>
+      <w:r>
+        <w:t>Use Case 4:</w:t>
+      </w:r>
+    </w:p>
+    <w:p>
+      <w:r>
+        <w:t>For all Genus Objects:</w:t>
+      </w:r>
+    </w:p>
+    <w:p>
+      <w:pPr>
+        <w:pStyle w:val="ListParagraph"/>
+        <w:numPr>
+          <w:ilvl w:val="0"/>
+          <w:numId w:val="2"/>
+        </w:numPr>
+      </w:pPr>
+      <w:r>
+        <w:t>Write out name</w:t>
+      </w:r>
+    </w:p>
+    <w:p>
+      <w:pPr>
+        <w:pStyle w:val="ListParagraph"/>
+        <w:numPr>
+          <w:ilvl w:val="0"/>
+          <w:numId w:val="2"/>
+        </w:numPr>
+      </w:pPr>
+      <w:r>
+        <w:t>Find all associated species objects</w:t>
+      </w:r>
+    </w:p>
+    <w:p>
+      <w:pPr>
+        <w:pStyle w:val="ListParagraph"/>
+        <w:numPr>
+          <w:ilvl w:val="0"/>
+          <w:numId w:val="2"/>
+        </w:numPr>
+      </w:pPr>
+      <w:r>
+        <w:t>For all Species Objects:</w:t>
+      </w:r>
+    </w:p>
+    <w:p>
+      <w:pPr>
+        <w:pStyle w:val="ListParagraph"/>
+        <w:numPr>
+          <w:ilvl w:val="1"/>
+          <w:numId w:val="2"/>
+        </w:numPr>
+      </w:pPr>
+      <w:r>
+        <w:t>Write out name</w:t>
+      </w:r>
+    </w:p>
+    <w:p>
+      <w:r>
+        <w:t>Use Case 5</w:t>
+      </w:r>
+    </w:p>
+    <w:p>
+      <w:r>
+        <w:t>For all Usage Objects:</w:t>
+      </w:r>
+    </w:p>
+    <w:p>
+      <w:r>
+        <w:tab/>
+        <w:t>Similar</w:t>
+      </w:r>
+    </w:p>
+    <w:p>
+      <w:r>
+        <w:t>Start Data Modelling with Use Cases</w:t>
+      </w:r>
+    </w:p>
+    <w:p>
+      <w:r>
+        <w:t>Observe if inputs and outputs are separated</w:t>
+      </w:r>
+    </w:p>
+    <w:p>
+      <w:r>
+        <w:t xml:space="preserve">Decompose </w:t>
+      </w:r>
     </w:p>
     <w:sectPr>
       <w:pgSz w:w="12240" w:h="15840"/>
@@ -1791,7 +1887,7 @@
   <w:abstractNum w:abstractNumId="1">
     <w:nsid w:val="698B4619"/>
     <w:multiLevelType w:val="hybridMultilevel"/>
-    <w:tmpl w:val="CD18CD98"/>
+    <w:tmpl w:val="E362E1B2"/>
     <w:lvl w:ilvl="0" w:tplc="04090001">
       <w:start w:val="1"/>
       <w:numFmt w:val="bullet"/>
@@ -1804,7 +1900,7 @@
         <w:rFonts w:ascii="Symbol" w:hAnsi="Symbol" w:hint="default"/>
       </w:rPr>
     </w:lvl>
-    <w:lvl w:ilvl="1" w:tplc="04090003" w:tentative="1">
+    <w:lvl w:ilvl="1" w:tplc="04090003">
       <w:start w:val="1"/>
       <w:numFmt w:val="bullet"/>
       <w:lvlText w:val="o"/>
@@ -2718,7 +2814,7 @@
 </file>
 
 <file path=customXml/itemProps1.xml><?xml version="1.0" encoding="utf-8"?>
-<ds:datastoreItem xmlns:ds="http://schemas.openxmlformats.org/officeDocument/2006/customXml" ds:itemID="{755E1BB7-062C-4136-BCC1-F8FDB5D83EB9}">
+<ds:datastoreItem xmlns:ds="http://schemas.openxmlformats.org/officeDocument/2006/customXml" ds:itemID="{8E785236-31E5-4CDA-8C2B-E94E3185F11C}">
   <ds:schemaRefs>
     <ds:schemaRef ds:uri="http://schemas.openxmlformats.org/officeDocument/2006/bibliography"/>
   </ds:schemaRefs>

</xml_diff>